<commit_message>
feat: Passing ShoppingCartImplmentation class
</commit_message>
<xml_diff>
--- a/Courses/PROG1070/Modules/Module 6 - Methods/Assignments/Project Deliverable 4a.docx
+++ b/Courses/PROG1070/Modules/Module 6 - Methods/Assignments/Project Deliverable 4a.docx
@@ -10,7 +10,6 @@
           <w:szCs w:val="28"/>
         </w:rPr>
       </w:pPr>
-      <w:bookmarkStart w:id="0" w:name="_GoBack"/>
       <w:r>
         <w:rPr>
           <w:b/>
@@ -19,7 +18,157 @@
         </w:rPr>
         <w:t>Project Deliverable 4a</w:t>
       </w:r>
+    </w:p>
+    <w:p>
+      <w:pPr>
+        <w:rPr>
+          <w:b/>
+          <w:sz w:val="28"/>
+          <w:szCs w:val="28"/>
+        </w:rPr>
+      </w:pPr>
+      <w:r>
+        <w:rPr>
+          <w:b/>
+          <w:sz w:val="28"/>
+          <w:szCs w:val="28"/>
+        </w:rPr>
+        <w:t>Defined Unit Tests to Create:</w:t>
+      </w:r>
+    </w:p>
+    <w:p>
+      <w:pPr>
+        <w:pStyle w:val="ListParagraph"/>
+        <w:numPr>
+          <w:ilvl w:val="0"/>
+          <w:numId w:val="1"/>
+        </w:numPr>
+        <w:rPr>
+          <w:b/>
+          <w:sz w:val="28"/>
+          <w:szCs w:val="28"/>
+        </w:rPr>
+      </w:pPr>
+      <w:r>
+        <w:rPr>
+          <w:b/>
+          <w:sz w:val="28"/>
+          <w:szCs w:val="28"/>
+        </w:rPr>
+        <w:t>Adding Product</w:t>
+      </w:r>
+    </w:p>
+    <w:p>
+      <w:pPr>
+        <w:pStyle w:val="ListParagraph"/>
+        <w:numPr>
+          <w:ilvl w:val="1"/>
+          <w:numId w:val="1"/>
+        </w:numPr>
+        <w:rPr>
+          <w:b/>
+          <w:sz w:val="28"/>
+          <w:szCs w:val="28"/>
+        </w:rPr>
+      </w:pPr>
+      <w:r>
+        <w:rPr>
+          <w:b/>
+          <w:sz w:val="28"/>
+          <w:szCs w:val="28"/>
+        </w:rPr>
+        <w:t>Make sure the unit test accurately tests the product and if it was added correctly.</w:t>
+      </w:r>
+      <w:bookmarkStart w:id="0" w:name="_GoBack"/>
       <w:bookmarkEnd w:id="0"/>
+    </w:p>
+    <w:p>
+      <w:pPr>
+        <w:pStyle w:val="ListParagraph"/>
+        <w:numPr>
+          <w:ilvl w:val="0"/>
+          <w:numId w:val="1"/>
+        </w:numPr>
+        <w:rPr>
+          <w:b/>
+          <w:sz w:val="28"/>
+          <w:szCs w:val="28"/>
+        </w:rPr>
+      </w:pPr>
+      <w:r>
+        <w:rPr>
+          <w:b/>
+          <w:sz w:val="28"/>
+          <w:szCs w:val="28"/>
+        </w:rPr>
+        <w:t>Removing Product</w:t>
+      </w:r>
+    </w:p>
+    <w:p>
+      <w:pPr>
+        <w:pStyle w:val="ListParagraph"/>
+        <w:numPr>
+          <w:ilvl w:val="1"/>
+          <w:numId w:val="1"/>
+        </w:numPr>
+        <w:rPr>
+          <w:b/>
+          <w:sz w:val="28"/>
+          <w:szCs w:val="28"/>
+        </w:rPr>
+      </w:pPr>
+      <w:r>
+        <w:rPr>
+          <w:b/>
+          <w:sz w:val="28"/>
+          <w:szCs w:val="28"/>
+        </w:rPr>
+        <w:t>Make sure the unit test accurately removes the product.</w:t>
+      </w:r>
+    </w:p>
+    <w:p>
+      <w:pPr>
+        <w:pStyle w:val="ListParagraph"/>
+        <w:numPr>
+          <w:ilvl w:val="0"/>
+          <w:numId w:val="1"/>
+        </w:numPr>
+        <w:rPr>
+          <w:b/>
+          <w:sz w:val="28"/>
+          <w:szCs w:val="28"/>
+        </w:rPr>
+      </w:pPr>
+      <w:r>
+        <w:rPr>
+          <w:b/>
+          <w:sz w:val="28"/>
+          <w:szCs w:val="28"/>
+        </w:rPr>
+        <w:t>Getting Total</w:t>
+      </w:r>
+    </w:p>
+    <w:p>
+      <w:pPr>
+        <w:pStyle w:val="ListParagraph"/>
+        <w:numPr>
+          <w:ilvl w:val="1"/>
+          <w:numId w:val="1"/>
+        </w:numPr>
+        <w:rPr>
+          <w:b/>
+          <w:sz w:val="28"/>
+          <w:szCs w:val="28"/>
+        </w:rPr>
+      </w:pPr>
+      <w:r>
+        <w:rPr>
+          <w:b/>
+          <w:sz w:val="28"/>
+          <w:szCs w:val="28"/>
+        </w:rPr>
+        <w:t>Create a unit test that checks to see if the total is accurate.</w:t>
+      </w:r>
     </w:p>
     <w:sectPr>
       <w:pgSz w:w="12240" w:h="15840"/>
@@ -29,6 +178,127 @@
     </w:sectPr>
   </w:body>
 </w:document>
+</file>
+
+<file path=word/numbering.xml><?xml version="1.0" encoding="utf-8"?>
+<w:numbering xmlns:wpc="http://schemas.microsoft.com/office/word/2010/wordprocessingCanvas" xmlns:cx="http://schemas.microsoft.com/office/drawing/2014/chartex" xmlns:cx1="http://schemas.microsoft.com/office/drawing/2015/9/8/chartex" xmlns:cx2="http://schemas.microsoft.com/office/drawing/2015/10/21/chartex" xmlns:cx3="http://schemas.microsoft.com/office/drawing/2016/5/9/chartex" xmlns:cx4="http://schemas.microsoft.com/office/drawing/2016/5/10/chartex" xmlns:cx5="http://schemas.microsoft.com/office/drawing/2016/5/11/chartex" xmlns:cx6="http://schemas.microsoft.com/office/drawing/2016/5/12/chartex" xmlns:cx7="http://schemas.microsoft.com/office/drawing/2016/5/13/chartex" xmlns:cx8="http://schemas.microsoft.com/office/drawing/2016/5/14/chartex" xmlns:mc="http://schemas.openxmlformats.org/markup-compatibility/2006" xmlns:aink="http://schemas.microsoft.com/office/drawing/2016/ink" xmlns:am3d="http://schemas.microsoft.com/office/drawing/2017/model3d" xmlns:o="urn:schemas-microsoft-com:office:office" xmlns:r="http://schemas.openxmlformats.org/officeDocument/2006/relationships" xmlns:m="http://schemas.openxmlformats.org/officeDocument/2006/math" xmlns:v="urn:schemas-microsoft-com:vml" xmlns:wp14="http://schemas.microsoft.com/office/word/2010/wordprocessingDrawing" xmlns:wp="http://schemas.openxmlformats.org/drawingml/2006/wordprocessingDrawing" xmlns:w10="urn:schemas-microsoft-com:office:word" xmlns:w="http://schemas.openxmlformats.org/wordprocessingml/2006/main" xmlns:w14="http://schemas.microsoft.com/office/word/2010/wordml" xmlns:w15="http://schemas.microsoft.com/office/word/2012/wordml" xmlns:w16cid="http://schemas.microsoft.com/office/word/2016/wordml/cid" xmlns:w16se="http://schemas.microsoft.com/office/word/2015/wordml/symex" xmlns:wpg="http://schemas.microsoft.com/office/word/2010/wordprocessingGroup" xmlns:wpi="http://schemas.microsoft.com/office/word/2010/wordprocessingInk" xmlns:wne="http://schemas.microsoft.com/office/word/2006/wordml" xmlns:wps="http://schemas.microsoft.com/office/word/2010/wordprocessingShape" mc:Ignorable="w14 w15 w16se w16cid wp14">
+  <w:abstractNum w:abstractNumId="0" w15:restartNumberingAfterBreak="0">
+    <w:nsid w:val="0CB937DC"/>
+    <w:multiLevelType w:val="hybridMultilevel"/>
+    <w:tmpl w:val="72F226AA"/>
+    <w:lvl w:ilvl="0" w:tplc="04090001">
+      <w:start w:val="1"/>
+      <w:numFmt w:val="bullet"/>
+      <w:lvlText w:val=""/>
+      <w:lvlJc w:val="left"/>
+      <w:pPr>
+        <w:ind w:left="720" w:hanging="360"/>
+      </w:pPr>
+      <w:rPr>
+        <w:rFonts w:ascii="Symbol" w:hAnsi="Symbol" w:hint="default"/>
+      </w:rPr>
+    </w:lvl>
+    <w:lvl w:ilvl="1" w:tplc="04090003">
+      <w:start w:val="1"/>
+      <w:numFmt w:val="bullet"/>
+      <w:lvlText w:val="o"/>
+      <w:lvlJc w:val="left"/>
+      <w:pPr>
+        <w:ind w:left="1440" w:hanging="360"/>
+      </w:pPr>
+      <w:rPr>
+        <w:rFonts w:ascii="Courier New" w:hAnsi="Courier New" w:cs="Courier New" w:hint="default"/>
+      </w:rPr>
+    </w:lvl>
+    <w:lvl w:ilvl="2" w:tplc="04090005" w:tentative="1">
+      <w:start w:val="1"/>
+      <w:numFmt w:val="bullet"/>
+      <w:lvlText w:val=""/>
+      <w:lvlJc w:val="left"/>
+      <w:pPr>
+        <w:ind w:left="2160" w:hanging="360"/>
+      </w:pPr>
+      <w:rPr>
+        <w:rFonts w:ascii="Wingdings" w:hAnsi="Wingdings" w:hint="default"/>
+      </w:rPr>
+    </w:lvl>
+    <w:lvl w:ilvl="3" w:tplc="04090001" w:tentative="1">
+      <w:start w:val="1"/>
+      <w:numFmt w:val="bullet"/>
+      <w:lvlText w:val=""/>
+      <w:lvlJc w:val="left"/>
+      <w:pPr>
+        <w:ind w:left="2880" w:hanging="360"/>
+      </w:pPr>
+      <w:rPr>
+        <w:rFonts w:ascii="Symbol" w:hAnsi="Symbol" w:hint="default"/>
+      </w:rPr>
+    </w:lvl>
+    <w:lvl w:ilvl="4" w:tplc="04090003" w:tentative="1">
+      <w:start w:val="1"/>
+      <w:numFmt w:val="bullet"/>
+      <w:lvlText w:val="o"/>
+      <w:lvlJc w:val="left"/>
+      <w:pPr>
+        <w:ind w:left="3600" w:hanging="360"/>
+      </w:pPr>
+      <w:rPr>
+        <w:rFonts w:ascii="Courier New" w:hAnsi="Courier New" w:cs="Courier New" w:hint="default"/>
+      </w:rPr>
+    </w:lvl>
+    <w:lvl w:ilvl="5" w:tplc="04090005" w:tentative="1">
+      <w:start w:val="1"/>
+      <w:numFmt w:val="bullet"/>
+      <w:lvlText w:val=""/>
+      <w:lvlJc w:val="left"/>
+      <w:pPr>
+        <w:ind w:left="4320" w:hanging="360"/>
+      </w:pPr>
+      <w:rPr>
+        <w:rFonts w:ascii="Wingdings" w:hAnsi="Wingdings" w:hint="default"/>
+      </w:rPr>
+    </w:lvl>
+    <w:lvl w:ilvl="6" w:tplc="04090001" w:tentative="1">
+      <w:start w:val="1"/>
+      <w:numFmt w:val="bullet"/>
+      <w:lvlText w:val=""/>
+      <w:lvlJc w:val="left"/>
+      <w:pPr>
+        <w:ind w:left="5040" w:hanging="360"/>
+      </w:pPr>
+      <w:rPr>
+        <w:rFonts w:ascii="Symbol" w:hAnsi="Symbol" w:hint="default"/>
+      </w:rPr>
+    </w:lvl>
+    <w:lvl w:ilvl="7" w:tplc="04090003" w:tentative="1">
+      <w:start w:val="1"/>
+      <w:numFmt w:val="bullet"/>
+      <w:lvlText w:val="o"/>
+      <w:lvlJc w:val="left"/>
+      <w:pPr>
+        <w:ind w:left="5760" w:hanging="360"/>
+      </w:pPr>
+      <w:rPr>
+        <w:rFonts w:ascii="Courier New" w:hAnsi="Courier New" w:cs="Courier New" w:hint="default"/>
+      </w:rPr>
+    </w:lvl>
+    <w:lvl w:ilvl="8" w:tplc="04090005" w:tentative="1">
+      <w:start w:val="1"/>
+      <w:numFmt w:val="bullet"/>
+      <w:lvlText w:val=""/>
+      <w:lvlJc w:val="left"/>
+      <w:pPr>
+        <w:ind w:left="6480" w:hanging="360"/>
+      </w:pPr>
+      <w:rPr>
+        <w:rFonts w:ascii="Wingdings" w:hAnsi="Wingdings" w:hint="default"/>
+      </w:rPr>
+    </w:lvl>
+  </w:abstractNum>
+  <w:num w:numId="1">
+    <w:abstractNumId w:val="0"/>
+  </w:num>
+</w:numbering>
 </file>
 
 <file path=word/styles.xml><?xml version="1.0" encoding="utf-8"?>
@@ -456,6 +726,17 @@
     <w:semiHidden/>
     <w:unhideWhenUsed/>
   </w:style>
+  <w:style w:type="paragraph" w:styleId="ListParagraph">
+    <w:name w:val="List Paragraph"/>
+    <w:basedOn w:val="Normal"/>
+    <w:uiPriority w:val="34"/>
+    <w:qFormat/>
+    <w:rsid w:val="004420CF"/>
+    <w:pPr>
+      <w:ind w:left="720"/>
+      <w:contextualSpacing/>
+    </w:pPr>
+  </w:style>
 </w:styles>
 </file>
 

</xml_diff>

<commit_message>
feat: Modified Deliverable 4a doc
</commit_message>
<xml_diff>
--- a/Courses/PROG1070/Modules/Module 6 - Methods/Assignments/Project Deliverable 4a.docx
+++ b/Courses/PROG1070/Modules/Module 6 - Methods/Assignments/Project Deliverable 4a.docx
@@ -44,14 +44,12 @@
           <w:numId w:val="1"/>
         </w:numPr>
         <w:rPr>
-          <w:b/>
-          <w:sz w:val="28"/>
-          <w:szCs w:val="28"/>
-        </w:rPr>
-      </w:pPr>
-      <w:r>
-        <w:rPr>
-          <w:b/>
+          <w:sz w:val="28"/>
+          <w:szCs w:val="28"/>
+        </w:rPr>
+      </w:pPr>
+      <w:r>
+        <w:rPr>
           <w:sz w:val="28"/>
           <w:szCs w:val="28"/>
         </w:rPr>
@@ -66,21 +64,57 @@
           <w:numId w:val="1"/>
         </w:numPr>
         <w:rPr>
-          <w:b/>
-          <w:sz w:val="28"/>
-          <w:szCs w:val="28"/>
-        </w:rPr>
-      </w:pPr>
-      <w:r>
-        <w:rPr>
-          <w:b/>
-          <w:sz w:val="28"/>
-          <w:szCs w:val="28"/>
-        </w:rPr>
-        <w:t>Make sure the unit test accurately tests the product and if it was added correctly.</w:t>
-      </w:r>
-      <w:bookmarkStart w:id="0" w:name="_GoBack"/>
-      <w:bookmarkEnd w:id="0"/>
+          <w:sz w:val="28"/>
+          <w:szCs w:val="28"/>
+        </w:rPr>
+      </w:pPr>
+      <w:r>
+        <w:rPr>
+          <w:sz w:val="28"/>
+          <w:szCs w:val="28"/>
+        </w:rPr>
+        <w:t>A new product is added correctly</w:t>
+      </w:r>
+    </w:p>
+    <w:p>
+      <w:pPr>
+        <w:pStyle w:val="ListParagraph"/>
+        <w:numPr>
+          <w:ilvl w:val="1"/>
+          <w:numId w:val="1"/>
+        </w:numPr>
+        <w:rPr>
+          <w:sz w:val="28"/>
+          <w:szCs w:val="28"/>
+        </w:rPr>
+      </w:pPr>
+      <w:r>
+        <w:rPr>
+          <w:sz w:val="28"/>
+          <w:szCs w:val="28"/>
+        </w:rPr>
+        <w:t xml:space="preserve">A product needs to be added when it exists </w:t>
+      </w:r>
+    </w:p>
+    <w:p>
+      <w:pPr>
+        <w:pStyle w:val="ListParagraph"/>
+        <w:numPr>
+          <w:ilvl w:val="1"/>
+          <w:numId w:val="1"/>
+        </w:numPr>
+        <w:rPr>
+          <w:sz w:val="28"/>
+          <w:szCs w:val="28"/>
+        </w:rPr>
+      </w:pPr>
+      <w:r>
+        <w:rPr>
+          <w:sz w:val="28"/>
+          <w:szCs w:val="28"/>
+        </w:rPr>
+        <w:t>A product needs to be added when it is full</w:t>
+      </w:r>
     </w:p>
     <w:p>
       <w:pPr>
@@ -90,14 +124,12 @@
           <w:numId w:val="1"/>
         </w:numPr>
         <w:rPr>
-          <w:b/>
-          <w:sz w:val="28"/>
-          <w:szCs w:val="28"/>
-        </w:rPr>
-      </w:pPr>
-      <w:r>
-        <w:rPr>
-          <w:b/>
+          <w:sz w:val="28"/>
+          <w:szCs w:val="28"/>
+        </w:rPr>
+      </w:pPr>
+      <w:r>
+        <w:rPr>
           <w:sz w:val="28"/>
           <w:szCs w:val="28"/>
         </w:rPr>
@@ -112,18 +144,16 @@
           <w:numId w:val="1"/>
         </w:numPr>
         <w:rPr>
-          <w:b/>
-          <w:sz w:val="28"/>
-          <w:szCs w:val="28"/>
-        </w:rPr>
-      </w:pPr>
-      <w:r>
-        <w:rPr>
-          <w:b/>
-          <w:sz w:val="28"/>
-          <w:szCs w:val="28"/>
-        </w:rPr>
-        <w:t>Make sure the unit test accurately removes the product.</w:t>
+          <w:sz w:val="28"/>
+          <w:szCs w:val="28"/>
+        </w:rPr>
+      </w:pPr>
+      <w:r>
+        <w:rPr>
+          <w:sz w:val="28"/>
+          <w:szCs w:val="28"/>
+        </w:rPr>
+        <w:t>A product in the customers shopping cart is removed</w:t>
       </w:r>
     </w:p>
     <w:p>
@@ -134,14 +164,12 @@
           <w:numId w:val="1"/>
         </w:numPr>
         <w:rPr>
-          <w:b/>
-          <w:sz w:val="28"/>
-          <w:szCs w:val="28"/>
-        </w:rPr>
-      </w:pPr>
-      <w:r>
-        <w:rPr>
-          <w:b/>
+          <w:sz w:val="28"/>
+          <w:szCs w:val="28"/>
+        </w:rPr>
+      </w:pPr>
+      <w:r>
+        <w:rPr>
           <w:sz w:val="28"/>
           <w:szCs w:val="28"/>
         </w:rPr>
@@ -156,19 +184,140 @@
           <w:numId w:val="1"/>
         </w:numPr>
         <w:rPr>
+          <w:sz w:val="28"/>
+          <w:szCs w:val="28"/>
+        </w:rPr>
+      </w:pPr>
+      <w:r>
+        <w:rPr>
+          <w:sz w:val="28"/>
+          <w:szCs w:val="28"/>
+        </w:rPr>
+        <w:t xml:space="preserve">Is the amount a valid amount (not a negative </w:t>
+      </w:r>
+      <w:proofErr w:type="gramStart"/>
+      <w:r>
+        <w:rPr>
+          <w:sz w:val="28"/>
+          <w:szCs w:val="28"/>
+        </w:rPr>
+        <w:t>amount)</w:t>
+      </w:r>
+      <w:proofErr w:type="gramEnd"/>
+    </w:p>
+    <w:p>
+      <w:pPr>
+        <w:pStyle w:val="ListParagraph"/>
+        <w:numPr>
+          <w:ilvl w:val="1"/>
+          <w:numId w:val="1"/>
+        </w:numPr>
+        <w:rPr>
+          <w:sz w:val="28"/>
+          <w:szCs w:val="28"/>
+        </w:rPr>
+      </w:pPr>
+      <w:r>
+        <w:rPr>
+          <w:sz w:val="28"/>
+          <w:szCs w:val="28"/>
+        </w:rPr>
+        <w:t>Should return the correct amount</w:t>
+      </w:r>
+    </w:p>
+    <w:p>
+      <w:pPr>
+        <w:pStyle w:val="ListParagraph"/>
+        <w:numPr>
+          <w:ilvl w:val="0"/>
+          <w:numId w:val="1"/>
+        </w:numPr>
+        <w:rPr>
+          <w:sz w:val="28"/>
+          <w:szCs w:val="28"/>
+        </w:rPr>
+      </w:pPr>
+      <w:r>
+        <w:rPr>
+          <w:sz w:val="28"/>
+          <w:szCs w:val="28"/>
+        </w:rPr>
+        <w:t>Getting Product</w:t>
+      </w:r>
+    </w:p>
+    <w:p>
+      <w:pPr>
+        <w:pStyle w:val="ListParagraph"/>
+        <w:numPr>
+          <w:ilvl w:val="1"/>
+          <w:numId w:val="1"/>
+        </w:numPr>
+        <w:rPr>
+          <w:sz w:val="28"/>
+          <w:szCs w:val="28"/>
+        </w:rPr>
+      </w:pPr>
+      <w:r>
+        <w:rPr>
+          <w:sz w:val="28"/>
+          <w:szCs w:val="28"/>
+        </w:rPr>
+        <w:t>Does it return the correct item</w:t>
+      </w:r>
+      <w:bookmarkStart w:id="0" w:name="_GoBack"/>
+      <w:bookmarkEnd w:id="0"/>
+    </w:p>
+    <w:p>
+      <w:pPr>
+        <w:rPr>
+          <w:sz w:val="28"/>
+          <w:szCs w:val="28"/>
+        </w:rPr>
+      </w:pPr>
+    </w:p>
+    <w:p>
+      <w:pPr>
+        <w:rPr>
           <w:b/>
           <w:sz w:val="28"/>
           <w:szCs w:val="28"/>
         </w:rPr>
       </w:pPr>
-      <w:r>
+    </w:p>
+    <w:p>
+      <w:pPr>
         <w:rPr>
           <w:b/>
           <w:sz w:val="28"/>
           <w:szCs w:val="28"/>
         </w:rPr>
-        <w:t>Create a unit test that checks to see if the total is accurate.</w:t>
-      </w:r>
+      </w:pPr>
+    </w:p>
+    <w:p>
+      <w:pPr>
+        <w:rPr>
+          <w:b/>
+          <w:sz w:val="28"/>
+          <w:szCs w:val="28"/>
+        </w:rPr>
+      </w:pPr>
+      <w:r>
+        <w:rPr>
+          <w:b/>
+          <w:sz w:val="28"/>
+          <w:szCs w:val="28"/>
+        </w:rPr>
+        <w:t>Tests passing:</w:t>
+      </w:r>
+    </w:p>
+    <w:p>
+      <w:pPr>
+        <w:rPr>
+          <w:b/>
+          <w:sz w:val="28"/>
+          <w:szCs w:val="28"/>
+        </w:rPr>
+      </w:pPr>
     </w:p>
     <w:sectPr>
       <w:pgSz w:w="12240" w:h="15840"/>

</xml_diff>

<commit_message>
feat: Passed first Add Test and added screenshot to Deliverables 4A doc
</commit_message>
<xml_diff>
--- a/Courses/PROG1070/Modules/Module 6 - Methods/Assignments/Project Deliverable 4a.docx
+++ b/Courses/PROG1070/Modules/Module 6 - Methods/Assignments/Project Deliverable 4a.docx
@@ -1,6 +1,6 @@
 
 <file path=word/document.xml><?xml version="1.0" encoding="utf-8"?>
-<w:document xmlns:wpc="http://schemas.microsoft.com/office/word/2010/wordprocessingCanvas" xmlns:cx="http://schemas.microsoft.com/office/drawing/2014/chartex" xmlns:cx1="http://schemas.microsoft.com/office/drawing/2015/9/8/chartex" xmlns:cx2="http://schemas.microsoft.com/office/drawing/2015/10/21/chartex" xmlns:cx3="http://schemas.microsoft.com/office/drawing/2016/5/9/chartex" xmlns:cx4="http://schemas.microsoft.com/office/drawing/2016/5/10/chartex" xmlns:cx5="http://schemas.microsoft.com/office/drawing/2016/5/11/chartex" xmlns:cx6="http://schemas.microsoft.com/office/drawing/2016/5/12/chartex" xmlns:cx7="http://schemas.microsoft.com/office/drawing/2016/5/13/chartex" xmlns:cx8="http://schemas.microsoft.com/office/drawing/2016/5/14/chartex" xmlns:mc="http://schemas.openxmlformats.org/markup-compatibility/2006" xmlns:aink="http://schemas.microsoft.com/office/drawing/2016/ink" xmlns:am3d="http://schemas.microsoft.com/office/drawing/2017/model3d" xmlns:o="urn:schemas-microsoft-com:office:office" xmlns:r="http://schemas.openxmlformats.org/officeDocument/2006/relationships" xmlns:m="http://schemas.openxmlformats.org/officeDocument/2006/math" xmlns:v="urn:schemas-microsoft-com:vml" xmlns:wp14="http://schemas.microsoft.com/office/word/2010/wordprocessingDrawing" xmlns:wp="http://schemas.openxmlformats.org/drawingml/2006/wordprocessingDrawing" xmlns:w10="urn:schemas-microsoft-com:office:word" xmlns:w="http://schemas.openxmlformats.org/wordprocessingml/2006/main" xmlns:w14="http://schemas.microsoft.com/office/word/2010/wordml" xmlns:w15="http://schemas.microsoft.com/office/word/2012/wordml" xmlns:w16cid="http://schemas.microsoft.com/office/word/2016/wordml/cid" xmlns:w16se="http://schemas.microsoft.com/office/word/2015/wordml/symex" xmlns:wpg="http://schemas.microsoft.com/office/word/2010/wordprocessingGroup" xmlns:wpi="http://schemas.microsoft.com/office/word/2010/wordprocessingInk" xmlns:wne="http://schemas.microsoft.com/office/word/2006/wordml" xmlns:wps="http://schemas.microsoft.com/office/word/2010/wordprocessingShape" mc:Ignorable="w14 w15 w16se w16cid wp14">
+<w:document xmlns:wpc="http://schemas.microsoft.com/office/word/2010/wordprocessingCanvas" xmlns:cx="http://schemas.microsoft.com/office/drawing/2014/chartex" xmlns:cx1="http://schemas.microsoft.com/office/drawing/2015/9/8/chartex" xmlns:cx2="http://schemas.microsoft.com/office/drawing/2015/10/21/chartex" xmlns:cx3="http://schemas.microsoft.com/office/drawing/2016/5/9/chartex" xmlns:cx4="http://schemas.microsoft.com/office/drawing/2016/5/10/chartex" xmlns:cx5="http://schemas.microsoft.com/office/drawing/2016/5/11/chartex" xmlns:cx6="http://schemas.microsoft.com/office/drawing/2016/5/12/chartex" xmlns:cx7="http://schemas.microsoft.com/office/drawing/2016/5/13/chartex" xmlns:cx8="http://schemas.microsoft.com/office/drawing/2016/5/14/chartex" xmlns:mc="http://schemas.openxmlformats.org/markup-compatibility/2006" xmlns:aink="http://schemas.microsoft.com/office/drawing/2016/ink" xmlns:am3d="http://schemas.microsoft.com/office/drawing/2017/model3d" xmlns:o="urn:schemas-microsoft-com:office:office" xmlns:oel="http://schemas.microsoft.com/office/2019/extlst" xmlns:r="http://schemas.openxmlformats.org/officeDocument/2006/relationships" xmlns:m="http://schemas.openxmlformats.org/officeDocument/2006/math" xmlns:v="urn:schemas-microsoft-com:vml" xmlns:wp14="http://schemas.microsoft.com/office/word/2010/wordprocessingDrawing" xmlns:wp="http://schemas.openxmlformats.org/drawingml/2006/wordprocessingDrawing" xmlns:w10="urn:schemas-microsoft-com:office:word" xmlns:w="http://schemas.openxmlformats.org/wordprocessingml/2006/main" xmlns:w14="http://schemas.microsoft.com/office/word/2010/wordml" xmlns:w15="http://schemas.microsoft.com/office/word/2012/wordml" xmlns:w16cex="http://schemas.microsoft.com/office/word/2018/wordml/cex" xmlns:w16cid="http://schemas.microsoft.com/office/word/2016/wordml/cid" xmlns:w16="http://schemas.microsoft.com/office/word/2018/wordml" xmlns:w16sdtdh="http://schemas.microsoft.com/office/word/2020/wordml/sdtdatahash" xmlns:w16se="http://schemas.microsoft.com/office/word/2015/wordml/symex" xmlns:wpg="http://schemas.microsoft.com/office/word/2010/wordprocessingGroup" xmlns:wpi="http://schemas.microsoft.com/office/word/2010/wordprocessingInk" xmlns:wne="http://schemas.microsoft.com/office/word/2006/wordml" xmlns:wps="http://schemas.microsoft.com/office/word/2010/wordprocessingShape" mc:Ignorable="w14 w15 w16se w16cid w16 w16cex w16sdtdh wp14">
   <w:body>
     <w:p>
       <w:pPr>
@@ -193,7 +193,7 @@
           <w:sz w:val="28"/>
           <w:szCs w:val="28"/>
         </w:rPr>
-        <w:t xml:space="preserve">Is the amount a valid amount (not a negative </w:t>
+        <w:t>Is the amount a valid amount (not a negative amount</w:t>
       </w:r>
       <w:proofErr w:type="gramStart"/>
       <w:r>
@@ -201,7 +201,7 @@
           <w:sz w:val="28"/>
           <w:szCs w:val="28"/>
         </w:rPr>
-        <w:t>amount)</w:t>
+        <w:t>)</w:t>
       </w:r>
       <w:proofErr w:type="gramEnd"/>
     </w:p>
@@ -264,51 +264,133 @@
         </w:rPr>
         <w:t>Does it return the correct item</w:t>
       </w:r>
-      <w:bookmarkStart w:id="0" w:name="_GoBack"/>
-      <w:bookmarkEnd w:id="0"/>
-    </w:p>
-    <w:p>
-      <w:pPr>
-        <w:rPr>
-          <w:sz w:val="28"/>
-          <w:szCs w:val="28"/>
-        </w:rPr>
-      </w:pPr>
-    </w:p>
-    <w:p>
-      <w:pPr>
-        <w:rPr>
-          <w:b/>
-          <w:sz w:val="28"/>
-          <w:szCs w:val="28"/>
-        </w:rPr>
-      </w:pPr>
-    </w:p>
-    <w:p>
-      <w:pPr>
-        <w:rPr>
-          <w:b/>
-          <w:sz w:val="28"/>
-          <w:szCs w:val="28"/>
-        </w:rPr>
-      </w:pPr>
-    </w:p>
-    <w:p>
-      <w:pPr>
-        <w:rPr>
-          <w:b/>
-          <w:sz w:val="28"/>
-          <w:szCs w:val="28"/>
-        </w:rPr>
-      </w:pPr>
-      <w:r>
-        <w:rPr>
-          <w:b/>
-          <w:sz w:val="28"/>
-          <w:szCs w:val="28"/>
-        </w:rPr>
-        <w:t>Tests passing:</w:t>
-      </w:r>
+    </w:p>
+    <w:p>
+      <w:pPr>
+        <w:rPr>
+          <w:sz w:val="28"/>
+          <w:szCs w:val="28"/>
+        </w:rPr>
+      </w:pPr>
+    </w:p>
+    <w:p>
+      <w:pPr>
+        <w:rPr>
+          <w:b/>
+          <w:sz w:val="28"/>
+          <w:szCs w:val="28"/>
+        </w:rPr>
+      </w:pPr>
+    </w:p>
+    <w:p>
+      <w:pPr>
+        <w:rPr>
+          <w:b/>
+          <w:sz w:val="28"/>
+          <w:szCs w:val="28"/>
+        </w:rPr>
+      </w:pPr>
+    </w:p>
+    <w:p>
+      <w:pPr>
+        <w:rPr>
+          <w:b/>
+          <w:sz w:val="28"/>
+          <w:szCs w:val="28"/>
+        </w:rPr>
+      </w:pPr>
+      <w:r>
+        <w:rPr>
+          <w:b/>
+          <w:sz w:val="28"/>
+          <w:szCs w:val="28"/>
+        </w:rPr>
+        <w:t>Tests</w:t>
+      </w:r>
+    </w:p>
+    <w:p>
+      <w:pPr>
+        <w:rPr>
+          <w:b/>
+          <w:sz w:val="28"/>
+          <w:szCs w:val="28"/>
+        </w:rPr>
+      </w:pPr>
+      <w:r>
+        <w:rPr>
+          <w:b/>
+          <w:sz w:val="28"/>
+          <w:szCs w:val="28"/>
+        </w:rPr>
+        <w:t>First Test implementation:</w:t>
+      </w:r>
+    </w:p>
+    <w:p>
+      <w:pPr>
+        <w:rPr>
+          <w:b/>
+          <w:sz w:val="28"/>
+          <w:szCs w:val="28"/>
+        </w:rPr>
+      </w:pPr>
+      <w:r>
+        <w:rPr>
+          <w:noProof/>
+        </w:rPr>
+        <w:drawing>
+          <wp:inline distT="0" distB="0" distL="0" distR="0" wp14:anchorId="0745746A" wp14:editId="0857FEFE">
+            <wp:extent cx="5943600" cy="2565400"/>
+            <wp:effectExtent l="0" t="0" r="0" b="6350"/>
+            <wp:docPr id="1" name="Picture 1" descr="A screenshot of a computer&#10;&#10;Description automatically generated with medium confidence"/>
+            <wp:cNvGraphicFramePr>
+              <a:graphicFrameLocks xmlns:a="http://schemas.openxmlformats.org/drawingml/2006/main" noChangeAspect="1"/>
+            </wp:cNvGraphicFramePr>
+            <a:graphic xmlns:a="http://schemas.openxmlformats.org/drawingml/2006/main">
+              <a:graphicData uri="http://schemas.openxmlformats.org/drawingml/2006/picture">
+                <pic:pic xmlns:pic="http://schemas.openxmlformats.org/drawingml/2006/picture">
+                  <pic:nvPicPr>
+                    <pic:cNvPr id="1" name="Picture 1" descr="A screenshot of a computer&#10;&#10;Description automatically generated with medium confidence"/>
+                    <pic:cNvPicPr/>
+                  </pic:nvPicPr>
+                  <pic:blipFill>
+                    <a:blip r:embed="rId5"/>
+                    <a:stretch>
+                      <a:fillRect/>
+                    </a:stretch>
+                  </pic:blipFill>
+                  <pic:spPr>
+                    <a:xfrm>
+                      <a:off x="0" y="0"/>
+                      <a:ext cx="5943600" cy="2565400"/>
+                    </a:xfrm>
+                    <a:prstGeom prst="rect">
+                      <a:avLst/>
+                    </a:prstGeom>
+                  </pic:spPr>
+                </pic:pic>
+              </a:graphicData>
+            </a:graphic>
+          </wp:inline>
+        </w:drawing>
+      </w:r>
+    </w:p>
+    <w:p>
+      <w:pPr>
+        <w:rPr>
+          <w:b/>
+          <w:sz w:val="28"/>
+          <w:szCs w:val="28"/>
+        </w:rPr>
+      </w:pPr>
+    </w:p>
+    <w:p>
+      <w:pPr>
+        <w:rPr>
+          <w:b/>
+          <w:sz w:val="28"/>
+          <w:szCs w:val="28"/>
+        </w:rPr>
+      </w:pPr>
     </w:p>
     <w:p>
       <w:pPr>
@@ -330,7 +412,7 @@
 </file>
 
 <file path=word/numbering.xml><?xml version="1.0" encoding="utf-8"?>
-<w:numbering xmlns:wpc="http://schemas.microsoft.com/office/word/2010/wordprocessingCanvas" xmlns:cx="http://schemas.microsoft.com/office/drawing/2014/chartex" xmlns:cx1="http://schemas.microsoft.com/office/drawing/2015/9/8/chartex" xmlns:cx2="http://schemas.microsoft.com/office/drawing/2015/10/21/chartex" xmlns:cx3="http://schemas.microsoft.com/office/drawing/2016/5/9/chartex" xmlns:cx4="http://schemas.microsoft.com/office/drawing/2016/5/10/chartex" xmlns:cx5="http://schemas.microsoft.com/office/drawing/2016/5/11/chartex" xmlns:cx6="http://schemas.microsoft.com/office/drawing/2016/5/12/chartex" xmlns:cx7="http://schemas.microsoft.com/office/drawing/2016/5/13/chartex" xmlns:cx8="http://schemas.microsoft.com/office/drawing/2016/5/14/chartex" xmlns:mc="http://schemas.openxmlformats.org/markup-compatibility/2006" xmlns:aink="http://schemas.microsoft.com/office/drawing/2016/ink" xmlns:am3d="http://schemas.microsoft.com/office/drawing/2017/model3d" xmlns:o="urn:schemas-microsoft-com:office:office" xmlns:r="http://schemas.openxmlformats.org/officeDocument/2006/relationships" xmlns:m="http://schemas.openxmlformats.org/officeDocument/2006/math" xmlns:v="urn:schemas-microsoft-com:vml" xmlns:wp14="http://schemas.microsoft.com/office/word/2010/wordprocessingDrawing" xmlns:wp="http://schemas.openxmlformats.org/drawingml/2006/wordprocessingDrawing" xmlns:w10="urn:schemas-microsoft-com:office:word" xmlns:w="http://schemas.openxmlformats.org/wordprocessingml/2006/main" xmlns:w14="http://schemas.microsoft.com/office/word/2010/wordml" xmlns:w15="http://schemas.microsoft.com/office/word/2012/wordml" xmlns:w16cid="http://schemas.microsoft.com/office/word/2016/wordml/cid" xmlns:w16se="http://schemas.microsoft.com/office/word/2015/wordml/symex" xmlns:wpg="http://schemas.microsoft.com/office/word/2010/wordprocessingGroup" xmlns:wpi="http://schemas.microsoft.com/office/word/2010/wordprocessingInk" xmlns:wne="http://schemas.microsoft.com/office/word/2006/wordml" xmlns:wps="http://schemas.microsoft.com/office/word/2010/wordprocessingShape" mc:Ignorable="w14 w15 w16se w16cid wp14">
+<w:numbering xmlns:wpc="http://schemas.microsoft.com/office/word/2010/wordprocessingCanvas" xmlns:cx="http://schemas.microsoft.com/office/drawing/2014/chartex" xmlns:cx1="http://schemas.microsoft.com/office/drawing/2015/9/8/chartex" xmlns:cx2="http://schemas.microsoft.com/office/drawing/2015/10/21/chartex" xmlns:cx3="http://schemas.microsoft.com/office/drawing/2016/5/9/chartex" xmlns:cx4="http://schemas.microsoft.com/office/drawing/2016/5/10/chartex" xmlns:cx5="http://schemas.microsoft.com/office/drawing/2016/5/11/chartex" xmlns:cx6="http://schemas.microsoft.com/office/drawing/2016/5/12/chartex" xmlns:cx7="http://schemas.microsoft.com/office/drawing/2016/5/13/chartex" xmlns:cx8="http://schemas.microsoft.com/office/drawing/2016/5/14/chartex" xmlns:mc="http://schemas.openxmlformats.org/markup-compatibility/2006" xmlns:aink="http://schemas.microsoft.com/office/drawing/2016/ink" xmlns:am3d="http://schemas.microsoft.com/office/drawing/2017/model3d" xmlns:o="urn:schemas-microsoft-com:office:office" xmlns:oel="http://schemas.microsoft.com/office/2019/extlst" xmlns:r="http://schemas.openxmlformats.org/officeDocument/2006/relationships" xmlns:m="http://schemas.openxmlformats.org/officeDocument/2006/math" xmlns:v="urn:schemas-microsoft-com:vml" xmlns:wp14="http://schemas.microsoft.com/office/word/2010/wordprocessingDrawing" xmlns:wp="http://schemas.openxmlformats.org/drawingml/2006/wordprocessingDrawing" xmlns:w10="urn:schemas-microsoft-com:office:word" xmlns:w="http://schemas.openxmlformats.org/wordprocessingml/2006/main" xmlns:w14="http://schemas.microsoft.com/office/word/2010/wordml" xmlns:w15="http://schemas.microsoft.com/office/word/2012/wordml" xmlns:w16cex="http://schemas.microsoft.com/office/word/2018/wordml/cex" xmlns:w16cid="http://schemas.microsoft.com/office/word/2016/wordml/cid" xmlns:w16="http://schemas.microsoft.com/office/word/2018/wordml" xmlns:w16sdtdh="http://schemas.microsoft.com/office/word/2020/wordml/sdtdatahash" xmlns:w16se="http://schemas.microsoft.com/office/word/2015/wordml/symex" xmlns:wpg="http://schemas.microsoft.com/office/word/2010/wordprocessingGroup" xmlns:wpi="http://schemas.microsoft.com/office/word/2010/wordprocessingInk" xmlns:wne="http://schemas.microsoft.com/office/word/2006/wordml" xmlns:wps="http://schemas.microsoft.com/office/word/2010/wordprocessingShape" mc:Ignorable="w14 w15 w16se w16cid w16 w16cex w16sdtdh wp14">
   <w:abstractNum w:abstractNumId="0" w15:restartNumberingAfterBreak="0">
     <w:nsid w:val="0CB937DC"/>
     <w:multiLevelType w:val="hybridMultilevel"/>
@@ -444,14 +526,14 @@
       </w:rPr>
     </w:lvl>
   </w:abstractNum>
-  <w:num w:numId="1">
+  <w:num w:numId="1" w16cid:durableId="197358476">
     <w:abstractNumId w:val="0"/>
   </w:num>
 </w:numbering>
 </file>
 
 <file path=word/styles.xml><?xml version="1.0" encoding="utf-8"?>
-<w:styles xmlns:mc="http://schemas.openxmlformats.org/markup-compatibility/2006" xmlns:r="http://schemas.openxmlformats.org/officeDocument/2006/relationships" xmlns:w="http://schemas.openxmlformats.org/wordprocessingml/2006/main" xmlns:w14="http://schemas.microsoft.com/office/word/2010/wordml" xmlns:w15="http://schemas.microsoft.com/office/word/2012/wordml" xmlns:w16cid="http://schemas.microsoft.com/office/word/2016/wordml/cid" xmlns:w16se="http://schemas.microsoft.com/office/word/2015/wordml/symex" mc:Ignorable="w14 w15 w16se w16cid">
+<w:styles xmlns:mc="http://schemas.openxmlformats.org/markup-compatibility/2006" xmlns:r="http://schemas.openxmlformats.org/officeDocument/2006/relationships" xmlns:w="http://schemas.openxmlformats.org/wordprocessingml/2006/main" xmlns:w14="http://schemas.microsoft.com/office/word/2010/wordml" xmlns:w15="http://schemas.microsoft.com/office/word/2012/wordml" xmlns:w16cex="http://schemas.microsoft.com/office/word/2018/wordml/cex" xmlns:w16cid="http://schemas.microsoft.com/office/word/2016/wordml/cid" xmlns:w16="http://schemas.microsoft.com/office/word/2018/wordml" xmlns:w16sdtdh="http://schemas.microsoft.com/office/word/2020/wordml/sdtdatahash" xmlns:w16se="http://schemas.microsoft.com/office/word/2015/wordml/symex" mc:Ignorable="w14 w15 w16se w16cid w16 w16cex w16sdtdh">
   <w:docDefaults>
     <w:rPrDefault>
       <w:rPr>
@@ -467,7 +549,7 @@
       </w:pPr>
     </w:pPrDefault>
   </w:docDefaults>
-  <w:latentStyles w:defLockedState="0" w:defUIPriority="99" w:defSemiHidden="0" w:defUnhideWhenUsed="0" w:defQFormat="0" w:count="375">
+  <w:latentStyles w:defLockedState="0" w:defUIPriority="99" w:defSemiHidden="0" w:defUnhideWhenUsed="0" w:defQFormat="0" w:count="376">
     <w:lsdException w:name="Normal" w:uiPriority="0" w:qFormat="1"/>
     <w:lsdException w:name="heading 1" w:uiPriority="9" w:qFormat="1"/>
     <w:lsdException w:name="heading 2" w:semiHidden="1" w:uiPriority="9" w:unhideWhenUsed="1" w:qFormat="1"/>
@@ -573,7 +655,6 @@
     <w:lsdException w:name="HTML Sample" w:semiHidden="1" w:unhideWhenUsed="1"/>
     <w:lsdException w:name="HTML Typewriter" w:semiHidden="1" w:unhideWhenUsed="1"/>
     <w:lsdException w:name="HTML Variable" w:semiHidden="1" w:unhideWhenUsed="1"/>
-    <w:lsdException w:name="Normal Table" w:semiHidden="1" w:unhideWhenUsed="1"/>
     <w:lsdException w:name="annotation subject" w:semiHidden="1" w:unhideWhenUsed="1"/>
     <w:lsdException w:name="No List" w:semiHidden="1" w:unhideWhenUsed="1"/>
     <w:lsdException w:name="Outline List 1" w:semiHidden="1" w:unhideWhenUsed="1"/>
@@ -620,10 +701,8 @@
     <w:lsdException w:name="Table Subtle 2" w:semiHidden="1" w:unhideWhenUsed="1"/>
     <w:lsdException w:name="Table Web 1" w:semiHidden="1" w:unhideWhenUsed="1"/>
     <w:lsdException w:name="Table Web 2" w:semiHidden="1" w:unhideWhenUsed="1"/>
-    <w:lsdException w:name="Table Web 3" w:semiHidden="1" w:unhideWhenUsed="1"/>
     <w:lsdException w:name="Balloon Text" w:semiHidden="1" w:unhideWhenUsed="1"/>
     <w:lsdException w:name="Table Grid" w:uiPriority="39"/>
-    <w:lsdException w:name="Table Theme" w:semiHidden="1" w:unhideWhenUsed="1"/>
     <w:lsdException w:name="Placeholder Text" w:semiHidden="1"/>
     <w:lsdException w:name="No Spacing" w:uiPriority="1" w:qFormat="1"/>
     <w:lsdException w:name="Light Shading" w:uiPriority="60"/>
@@ -843,6 +922,7 @@
     <w:lsdException w:name="Smart Hyperlink" w:semiHidden="1" w:unhideWhenUsed="1"/>
     <w:lsdException w:name="Hashtag" w:semiHidden="1" w:unhideWhenUsed="1"/>
     <w:lsdException w:name="Unresolved Mention" w:semiHidden="1" w:unhideWhenUsed="1"/>
+    <w:lsdException w:name="Smart Link" w:semiHidden="1" w:unhideWhenUsed="1"/>
   </w:latentStyles>
   <w:style w:type="paragraph" w:default="1" w:styleId="Normal">
     <w:name w:val="Normal"/>

</xml_diff>

<commit_message>
feat: Completed Deliverable 4A UnitTesting doc
</commit_message>
<xml_diff>
--- a/Courses/PROG1070/Modules/Module 6 - Methods/Assignments/Project Deliverable 4a.docx
+++ b/Courses/PROG1070/Modules/Module 6 - Methods/Assignments/Project Deliverable 4a.docx
@@ -1,6 +1,6 @@
 
 <file path=word/document.xml><?xml version="1.0" encoding="utf-8"?>
-<w:document xmlns:wpc="http://schemas.microsoft.com/office/word/2010/wordprocessingCanvas" xmlns:cx="http://schemas.microsoft.com/office/drawing/2014/chartex" xmlns:cx1="http://schemas.microsoft.com/office/drawing/2015/9/8/chartex" xmlns:cx2="http://schemas.microsoft.com/office/drawing/2015/10/21/chartex" xmlns:cx3="http://schemas.microsoft.com/office/drawing/2016/5/9/chartex" xmlns:cx4="http://schemas.microsoft.com/office/drawing/2016/5/10/chartex" xmlns:cx5="http://schemas.microsoft.com/office/drawing/2016/5/11/chartex" xmlns:cx6="http://schemas.microsoft.com/office/drawing/2016/5/12/chartex" xmlns:cx7="http://schemas.microsoft.com/office/drawing/2016/5/13/chartex" xmlns:cx8="http://schemas.microsoft.com/office/drawing/2016/5/14/chartex" xmlns:mc="http://schemas.openxmlformats.org/markup-compatibility/2006" xmlns:aink="http://schemas.microsoft.com/office/drawing/2016/ink" xmlns:am3d="http://schemas.microsoft.com/office/drawing/2017/model3d" xmlns:o="urn:schemas-microsoft-com:office:office" xmlns:oel="http://schemas.microsoft.com/office/2019/extlst" xmlns:r="http://schemas.openxmlformats.org/officeDocument/2006/relationships" xmlns:m="http://schemas.openxmlformats.org/officeDocument/2006/math" xmlns:v="urn:schemas-microsoft-com:vml" xmlns:wp14="http://schemas.microsoft.com/office/word/2010/wordprocessingDrawing" xmlns:wp="http://schemas.openxmlformats.org/drawingml/2006/wordprocessingDrawing" xmlns:w10="urn:schemas-microsoft-com:office:word" xmlns:w="http://schemas.openxmlformats.org/wordprocessingml/2006/main" xmlns:w14="http://schemas.microsoft.com/office/word/2010/wordml" xmlns:w15="http://schemas.microsoft.com/office/word/2012/wordml" xmlns:w16cex="http://schemas.microsoft.com/office/word/2018/wordml/cex" xmlns:w16cid="http://schemas.microsoft.com/office/word/2016/wordml/cid" xmlns:w16="http://schemas.microsoft.com/office/word/2018/wordml" xmlns:w16sdtdh="http://schemas.microsoft.com/office/word/2020/wordml/sdtdatahash" xmlns:w16se="http://schemas.microsoft.com/office/word/2015/wordml/symex" xmlns:wpg="http://schemas.microsoft.com/office/word/2010/wordprocessingGroup" xmlns:wpi="http://schemas.microsoft.com/office/word/2010/wordprocessingInk" xmlns:wne="http://schemas.microsoft.com/office/word/2006/wordml" xmlns:wps="http://schemas.microsoft.com/office/word/2010/wordprocessingShape" mc:Ignorable="w14 w15 w16se w16cid w16 w16cex w16sdtdh wp14">
+<w:document xmlns:wpc="http://schemas.microsoft.com/office/word/2010/wordprocessingCanvas" xmlns:cx="http://schemas.microsoft.com/office/drawing/2014/chartex" xmlns:cx1="http://schemas.microsoft.com/office/drawing/2015/9/8/chartex" xmlns:cx2="http://schemas.microsoft.com/office/drawing/2015/10/21/chartex" xmlns:cx3="http://schemas.microsoft.com/office/drawing/2016/5/9/chartex" xmlns:cx4="http://schemas.microsoft.com/office/drawing/2016/5/10/chartex" xmlns:cx5="http://schemas.microsoft.com/office/drawing/2016/5/11/chartex" xmlns:cx6="http://schemas.microsoft.com/office/drawing/2016/5/12/chartex" xmlns:cx7="http://schemas.microsoft.com/office/drawing/2016/5/13/chartex" xmlns:cx8="http://schemas.microsoft.com/office/drawing/2016/5/14/chartex" xmlns:mc="http://schemas.openxmlformats.org/markup-compatibility/2006" xmlns:aink="http://schemas.microsoft.com/office/drawing/2016/ink" xmlns:am3d="http://schemas.microsoft.com/office/drawing/2017/model3d" xmlns:o="urn:schemas-microsoft-com:office:office" xmlns:r="http://schemas.openxmlformats.org/officeDocument/2006/relationships" xmlns:m="http://schemas.openxmlformats.org/officeDocument/2006/math" xmlns:v="urn:schemas-microsoft-com:vml" xmlns:wp14="http://schemas.microsoft.com/office/word/2010/wordprocessingDrawing" xmlns:wp="http://schemas.openxmlformats.org/drawingml/2006/wordprocessingDrawing" xmlns:w10="urn:schemas-microsoft-com:office:word" xmlns:w="http://schemas.openxmlformats.org/wordprocessingml/2006/main" xmlns:w14="http://schemas.microsoft.com/office/word/2010/wordml" xmlns:w15="http://schemas.microsoft.com/office/word/2012/wordml" xmlns:w16cid="http://schemas.microsoft.com/office/word/2016/wordml/cid" xmlns:w16se="http://schemas.microsoft.com/office/word/2015/wordml/symex" xmlns:wpg="http://schemas.microsoft.com/office/word/2010/wordprocessingGroup" xmlns:wpi="http://schemas.microsoft.com/office/word/2010/wordprocessingInk" xmlns:wne="http://schemas.microsoft.com/office/word/2006/wordml" xmlns:wps="http://schemas.microsoft.com/office/word/2010/wordprocessingShape" mc:Ignorable="w14 w15 w16se w16cid wp14">
   <w:body>
     <w:p>
       <w:pPr>
@@ -193,7 +193,7 @@
           <w:sz w:val="28"/>
           <w:szCs w:val="28"/>
         </w:rPr>
-        <w:t>Is the amount a valid amount (not a negative amount</w:t>
+        <w:t xml:space="preserve">Is the amount a valid amount (not a negative </w:t>
       </w:r>
       <w:proofErr w:type="gramStart"/>
       <w:r>
@@ -201,7 +201,7 @@
           <w:sz w:val="28"/>
           <w:szCs w:val="28"/>
         </w:rPr>
-        <w:t>)</w:t>
+        <w:t>amount)</w:t>
       </w:r>
       <w:proofErr w:type="gramEnd"/>
     </w:p>
@@ -264,32 +264,8 @@
         </w:rPr>
         <w:t>Does it return the correct item</w:t>
       </w:r>
-    </w:p>
-    <w:p>
-      <w:pPr>
-        <w:rPr>
-          <w:sz w:val="28"/>
-          <w:szCs w:val="28"/>
-        </w:rPr>
-      </w:pPr>
-    </w:p>
-    <w:p>
-      <w:pPr>
-        <w:rPr>
-          <w:b/>
-          <w:sz w:val="28"/>
-          <w:szCs w:val="28"/>
-        </w:rPr>
-      </w:pPr>
-    </w:p>
-    <w:p>
-      <w:pPr>
-        <w:rPr>
-          <w:b/>
-          <w:sz w:val="28"/>
-          <w:szCs w:val="28"/>
-        </w:rPr>
-      </w:pPr>
+      <w:bookmarkStart w:id="0" w:name="_GoBack"/>
+      <w:bookmarkEnd w:id="0"/>
     </w:p>
     <w:p>
       <w:pPr>
@@ -322,7 +298,15 @@
           <w:sz w:val="28"/>
           <w:szCs w:val="28"/>
         </w:rPr>
-        <w:t>First Test implementation:</w:t>
+        <w:t xml:space="preserve">First </w:t>
+      </w:r>
+      <w:r>
+        <w:rPr>
+          <w:b/>
+          <w:sz w:val="28"/>
+          <w:szCs w:val="28"/>
+        </w:rPr>
+        <w:t>AddProduct test passed:</w:t>
       </w:r>
     </w:p>
     <w:p>
@@ -391,6 +375,230 @@
           <w:szCs w:val="28"/>
         </w:rPr>
       </w:pPr>
+      <w:r>
+        <w:rPr>
+          <w:b/>
+          <w:sz w:val="28"/>
+          <w:szCs w:val="28"/>
+        </w:rPr>
+        <w:t>Second Add</w:t>
+      </w:r>
+      <w:r>
+        <w:rPr>
+          <w:b/>
+          <w:sz w:val="28"/>
+          <w:szCs w:val="28"/>
+        </w:rPr>
+        <w:t>Product</w:t>
+      </w:r>
+      <w:r>
+        <w:rPr>
+          <w:b/>
+          <w:sz w:val="28"/>
+          <w:szCs w:val="28"/>
+        </w:rPr>
+        <w:t xml:space="preserve"> </w:t>
+      </w:r>
+      <w:r>
+        <w:rPr>
+          <w:b/>
+          <w:sz w:val="28"/>
+          <w:szCs w:val="28"/>
+        </w:rPr>
+        <w:t>t</w:t>
+      </w:r>
+      <w:r>
+        <w:rPr>
+          <w:b/>
+          <w:sz w:val="28"/>
+          <w:szCs w:val="28"/>
+        </w:rPr>
+        <w:t>est</w:t>
+      </w:r>
+      <w:r>
+        <w:rPr>
+          <w:b/>
+          <w:sz w:val="28"/>
+          <w:szCs w:val="28"/>
+        </w:rPr>
+        <w:t xml:space="preserve"> passed</w:t>
+      </w:r>
+      <w:r>
+        <w:rPr>
+          <w:b/>
+          <w:sz w:val="28"/>
+          <w:szCs w:val="28"/>
+        </w:rPr>
+        <w:t>:</w:t>
+      </w:r>
+    </w:p>
+    <w:p>
+      <w:pPr>
+        <w:rPr>
+          <w:b/>
+          <w:sz w:val="28"/>
+          <w:szCs w:val="28"/>
+        </w:rPr>
+      </w:pPr>
+      <w:r>
+        <w:rPr>
+          <w:noProof/>
+        </w:rPr>
+        <w:lastRenderedPageBreak/>
+        <w:drawing>
+          <wp:inline distT="0" distB="0" distL="0" distR="0" wp14:anchorId="5E41EC63" wp14:editId="6926043A">
+            <wp:extent cx="5943600" cy="2577465"/>
+            <wp:effectExtent l="0" t="0" r="0" b="0"/>
+            <wp:docPr id="2" name="Picture 2"/>
+            <wp:cNvGraphicFramePr>
+              <a:graphicFrameLocks xmlns:a="http://schemas.openxmlformats.org/drawingml/2006/main" noChangeAspect="1"/>
+            </wp:cNvGraphicFramePr>
+            <a:graphic xmlns:a="http://schemas.openxmlformats.org/drawingml/2006/main">
+              <a:graphicData uri="http://schemas.openxmlformats.org/drawingml/2006/picture">
+                <pic:pic xmlns:pic="http://schemas.openxmlformats.org/drawingml/2006/picture">
+                  <pic:nvPicPr>
+                    <pic:cNvPr id="1" name=""/>
+                    <pic:cNvPicPr/>
+                  </pic:nvPicPr>
+                  <pic:blipFill>
+                    <a:blip r:embed="rId6"/>
+                    <a:stretch>
+                      <a:fillRect/>
+                    </a:stretch>
+                  </pic:blipFill>
+                  <pic:spPr>
+                    <a:xfrm>
+                      <a:off x="0" y="0"/>
+                      <a:ext cx="5943600" cy="2577465"/>
+                    </a:xfrm>
+                    <a:prstGeom prst="rect">
+                      <a:avLst/>
+                    </a:prstGeom>
+                  </pic:spPr>
+                </pic:pic>
+              </a:graphicData>
+            </a:graphic>
+          </wp:inline>
+        </w:drawing>
+      </w:r>
+    </w:p>
+    <w:p>
+      <w:pPr>
+        <w:rPr>
+          <w:b/>
+          <w:sz w:val="28"/>
+          <w:szCs w:val="28"/>
+        </w:rPr>
+      </w:pPr>
+    </w:p>
+    <w:p>
+      <w:pPr>
+        <w:rPr>
+          <w:b/>
+          <w:sz w:val="28"/>
+          <w:szCs w:val="28"/>
+        </w:rPr>
+      </w:pPr>
+      <w:r>
+        <w:rPr>
+          <w:b/>
+          <w:sz w:val="28"/>
+          <w:szCs w:val="28"/>
+        </w:rPr>
+        <w:t>RemoveProduct and GetTotal tests</w:t>
+      </w:r>
+      <w:r>
+        <w:rPr>
+          <w:b/>
+          <w:sz w:val="28"/>
+          <w:szCs w:val="28"/>
+        </w:rPr>
+        <w:t xml:space="preserve"> passed</w:t>
+      </w:r>
+      <w:r>
+        <w:rPr>
+          <w:b/>
+          <w:sz w:val="28"/>
+          <w:szCs w:val="28"/>
+        </w:rPr>
+        <w:t>:</w:t>
+      </w:r>
+    </w:p>
+    <w:p>
+      <w:pPr>
+        <w:rPr>
+          <w:b/>
+          <w:sz w:val="28"/>
+          <w:szCs w:val="28"/>
+        </w:rPr>
+      </w:pPr>
+      <w:r>
+        <w:rPr>
+          <w:noProof/>
+        </w:rPr>
+        <w:drawing>
+          <wp:inline distT="0" distB="0" distL="0" distR="0" wp14:anchorId="4C5F2F6F" wp14:editId="4DFF27F0">
+            <wp:extent cx="5943600" cy="3307715"/>
+            <wp:effectExtent l="0" t="0" r="0" b="6985"/>
+            <wp:docPr id="3" name="Picture 3"/>
+            <wp:cNvGraphicFramePr>
+              <a:graphicFrameLocks xmlns:a="http://schemas.openxmlformats.org/drawingml/2006/main" noChangeAspect="1"/>
+            </wp:cNvGraphicFramePr>
+            <a:graphic xmlns:a="http://schemas.openxmlformats.org/drawingml/2006/main">
+              <a:graphicData uri="http://schemas.openxmlformats.org/drawingml/2006/picture">
+                <pic:pic xmlns:pic="http://schemas.openxmlformats.org/drawingml/2006/picture">
+                  <pic:nvPicPr>
+                    <pic:cNvPr id="1" name=""/>
+                    <pic:cNvPicPr/>
+                  </pic:nvPicPr>
+                  <pic:blipFill>
+                    <a:blip r:embed="rId7"/>
+                    <a:stretch>
+                      <a:fillRect/>
+                    </a:stretch>
+                  </pic:blipFill>
+                  <pic:spPr>
+                    <a:xfrm>
+                      <a:off x="0" y="0"/>
+                      <a:ext cx="5943600" cy="3307715"/>
+                    </a:xfrm>
+                    <a:prstGeom prst="rect">
+                      <a:avLst/>
+                    </a:prstGeom>
+                  </pic:spPr>
+                </pic:pic>
+              </a:graphicData>
+            </a:graphic>
+          </wp:inline>
+        </w:drawing>
+      </w:r>
+    </w:p>
+    <w:p>
+      <w:pPr>
+        <w:rPr>
+          <w:b/>
+          <w:sz w:val="28"/>
+          <w:szCs w:val="28"/>
+        </w:rPr>
+      </w:pPr>
+    </w:p>
+    <w:p>
+      <w:pPr>
+        <w:rPr>
+          <w:b/>
+          <w:sz w:val="28"/>
+          <w:szCs w:val="28"/>
+        </w:rPr>
+      </w:pPr>
+    </w:p>
+    <w:p>
+      <w:pPr>
+        <w:rPr>
+          <w:b/>
+          <w:sz w:val="28"/>
+          <w:szCs w:val="28"/>
+        </w:rPr>
+      </w:pPr>
     </w:p>
     <w:p>
       <w:pPr>
@@ -412,7 +620,7 @@
 </file>
 
 <file path=word/numbering.xml><?xml version="1.0" encoding="utf-8"?>
-<w:numbering xmlns:wpc="http://schemas.microsoft.com/office/word/2010/wordprocessingCanvas" xmlns:cx="http://schemas.microsoft.com/office/drawing/2014/chartex" xmlns:cx1="http://schemas.microsoft.com/office/drawing/2015/9/8/chartex" xmlns:cx2="http://schemas.microsoft.com/office/drawing/2015/10/21/chartex" xmlns:cx3="http://schemas.microsoft.com/office/drawing/2016/5/9/chartex" xmlns:cx4="http://schemas.microsoft.com/office/drawing/2016/5/10/chartex" xmlns:cx5="http://schemas.microsoft.com/office/drawing/2016/5/11/chartex" xmlns:cx6="http://schemas.microsoft.com/office/drawing/2016/5/12/chartex" xmlns:cx7="http://schemas.microsoft.com/office/drawing/2016/5/13/chartex" xmlns:cx8="http://schemas.microsoft.com/office/drawing/2016/5/14/chartex" xmlns:mc="http://schemas.openxmlformats.org/markup-compatibility/2006" xmlns:aink="http://schemas.microsoft.com/office/drawing/2016/ink" xmlns:am3d="http://schemas.microsoft.com/office/drawing/2017/model3d" xmlns:o="urn:schemas-microsoft-com:office:office" xmlns:oel="http://schemas.microsoft.com/office/2019/extlst" xmlns:r="http://schemas.openxmlformats.org/officeDocument/2006/relationships" xmlns:m="http://schemas.openxmlformats.org/officeDocument/2006/math" xmlns:v="urn:schemas-microsoft-com:vml" xmlns:wp14="http://schemas.microsoft.com/office/word/2010/wordprocessingDrawing" xmlns:wp="http://schemas.openxmlformats.org/drawingml/2006/wordprocessingDrawing" xmlns:w10="urn:schemas-microsoft-com:office:word" xmlns:w="http://schemas.openxmlformats.org/wordprocessingml/2006/main" xmlns:w14="http://schemas.microsoft.com/office/word/2010/wordml" xmlns:w15="http://schemas.microsoft.com/office/word/2012/wordml" xmlns:w16cex="http://schemas.microsoft.com/office/word/2018/wordml/cex" xmlns:w16cid="http://schemas.microsoft.com/office/word/2016/wordml/cid" xmlns:w16="http://schemas.microsoft.com/office/word/2018/wordml" xmlns:w16sdtdh="http://schemas.microsoft.com/office/word/2020/wordml/sdtdatahash" xmlns:w16se="http://schemas.microsoft.com/office/word/2015/wordml/symex" xmlns:wpg="http://schemas.microsoft.com/office/word/2010/wordprocessingGroup" xmlns:wpi="http://schemas.microsoft.com/office/word/2010/wordprocessingInk" xmlns:wne="http://schemas.microsoft.com/office/word/2006/wordml" xmlns:wps="http://schemas.microsoft.com/office/word/2010/wordprocessingShape" mc:Ignorable="w14 w15 w16se w16cid w16 w16cex w16sdtdh wp14">
+<w:numbering xmlns:wpc="http://schemas.microsoft.com/office/word/2010/wordprocessingCanvas" xmlns:cx="http://schemas.microsoft.com/office/drawing/2014/chartex" xmlns:cx1="http://schemas.microsoft.com/office/drawing/2015/9/8/chartex" xmlns:cx2="http://schemas.microsoft.com/office/drawing/2015/10/21/chartex" xmlns:cx3="http://schemas.microsoft.com/office/drawing/2016/5/9/chartex" xmlns:cx4="http://schemas.microsoft.com/office/drawing/2016/5/10/chartex" xmlns:cx5="http://schemas.microsoft.com/office/drawing/2016/5/11/chartex" xmlns:cx6="http://schemas.microsoft.com/office/drawing/2016/5/12/chartex" xmlns:cx7="http://schemas.microsoft.com/office/drawing/2016/5/13/chartex" xmlns:cx8="http://schemas.microsoft.com/office/drawing/2016/5/14/chartex" xmlns:mc="http://schemas.openxmlformats.org/markup-compatibility/2006" xmlns:aink="http://schemas.microsoft.com/office/drawing/2016/ink" xmlns:am3d="http://schemas.microsoft.com/office/drawing/2017/model3d" xmlns:o="urn:schemas-microsoft-com:office:office" xmlns:r="http://schemas.openxmlformats.org/officeDocument/2006/relationships" xmlns:m="http://schemas.openxmlformats.org/officeDocument/2006/math" xmlns:v="urn:schemas-microsoft-com:vml" xmlns:wp14="http://schemas.microsoft.com/office/word/2010/wordprocessingDrawing" xmlns:wp="http://schemas.openxmlformats.org/drawingml/2006/wordprocessingDrawing" xmlns:w10="urn:schemas-microsoft-com:office:word" xmlns:w="http://schemas.openxmlformats.org/wordprocessingml/2006/main" xmlns:w14="http://schemas.microsoft.com/office/word/2010/wordml" xmlns:w15="http://schemas.microsoft.com/office/word/2012/wordml" xmlns:w16cid="http://schemas.microsoft.com/office/word/2016/wordml/cid" xmlns:w16se="http://schemas.microsoft.com/office/word/2015/wordml/symex" xmlns:wpg="http://schemas.microsoft.com/office/word/2010/wordprocessingGroup" xmlns:wpi="http://schemas.microsoft.com/office/word/2010/wordprocessingInk" xmlns:wne="http://schemas.microsoft.com/office/word/2006/wordml" xmlns:wps="http://schemas.microsoft.com/office/word/2010/wordprocessingShape" mc:Ignorable="w14 w15 w16se w16cid wp14">
   <w:abstractNum w:abstractNumId="0" w15:restartNumberingAfterBreak="0">
     <w:nsid w:val="0CB937DC"/>
     <w:multiLevelType w:val="hybridMultilevel"/>
@@ -526,14 +734,14 @@
       </w:rPr>
     </w:lvl>
   </w:abstractNum>
-  <w:num w:numId="1" w16cid:durableId="197358476">
+  <w:num w:numId="1">
     <w:abstractNumId w:val="0"/>
   </w:num>
 </w:numbering>
 </file>
 
 <file path=word/styles.xml><?xml version="1.0" encoding="utf-8"?>
-<w:styles xmlns:mc="http://schemas.openxmlformats.org/markup-compatibility/2006" xmlns:r="http://schemas.openxmlformats.org/officeDocument/2006/relationships" xmlns:w="http://schemas.openxmlformats.org/wordprocessingml/2006/main" xmlns:w14="http://schemas.microsoft.com/office/word/2010/wordml" xmlns:w15="http://schemas.microsoft.com/office/word/2012/wordml" xmlns:w16cex="http://schemas.microsoft.com/office/word/2018/wordml/cex" xmlns:w16cid="http://schemas.microsoft.com/office/word/2016/wordml/cid" xmlns:w16="http://schemas.microsoft.com/office/word/2018/wordml" xmlns:w16sdtdh="http://schemas.microsoft.com/office/word/2020/wordml/sdtdatahash" xmlns:w16se="http://schemas.microsoft.com/office/word/2015/wordml/symex" mc:Ignorable="w14 w15 w16se w16cid w16 w16cex w16sdtdh">
+<w:styles xmlns:mc="http://schemas.openxmlformats.org/markup-compatibility/2006" xmlns:r="http://schemas.openxmlformats.org/officeDocument/2006/relationships" xmlns:w="http://schemas.openxmlformats.org/wordprocessingml/2006/main" xmlns:w14="http://schemas.microsoft.com/office/word/2010/wordml" xmlns:w15="http://schemas.microsoft.com/office/word/2012/wordml" xmlns:w16cid="http://schemas.microsoft.com/office/word/2016/wordml/cid" xmlns:w16se="http://schemas.microsoft.com/office/word/2015/wordml/symex" mc:Ignorable="w14 w15 w16se w16cid">
   <w:docDefaults>
     <w:rPrDefault>
       <w:rPr>
@@ -549,7 +757,7 @@
       </w:pPr>
     </w:pPrDefault>
   </w:docDefaults>
-  <w:latentStyles w:defLockedState="0" w:defUIPriority="99" w:defSemiHidden="0" w:defUnhideWhenUsed="0" w:defQFormat="0" w:count="376">
+  <w:latentStyles w:defLockedState="0" w:defUIPriority="99" w:defSemiHidden="0" w:defUnhideWhenUsed="0" w:defQFormat="0" w:count="375">
     <w:lsdException w:name="Normal" w:uiPriority="0" w:qFormat="1"/>
     <w:lsdException w:name="heading 1" w:uiPriority="9" w:qFormat="1"/>
     <w:lsdException w:name="heading 2" w:semiHidden="1" w:uiPriority="9" w:unhideWhenUsed="1" w:qFormat="1"/>
@@ -655,6 +863,7 @@
     <w:lsdException w:name="HTML Sample" w:semiHidden="1" w:unhideWhenUsed="1"/>
     <w:lsdException w:name="HTML Typewriter" w:semiHidden="1" w:unhideWhenUsed="1"/>
     <w:lsdException w:name="HTML Variable" w:semiHidden="1" w:unhideWhenUsed="1"/>
+    <w:lsdException w:name="Normal Table" w:semiHidden="1" w:unhideWhenUsed="1"/>
     <w:lsdException w:name="annotation subject" w:semiHidden="1" w:unhideWhenUsed="1"/>
     <w:lsdException w:name="No List" w:semiHidden="1" w:unhideWhenUsed="1"/>
     <w:lsdException w:name="Outline List 1" w:semiHidden="1" w:unhideWhenUsed="1"/>
@@ -701,8 +910,10 @@
     <w:lsdException w:name="Table Subtle 2" w:semiHidden="1" w:unhideWhenUsed="1"/>
     <w:lsdException w:name="Table Web 1" w:semiHidden="1" w:unhideWhenUsed="1"/>
     <w:lsdException w:name="Table Web 2" w:semiHidden="1" w:unhideWhenUsed="1"/>
+    <w:lsdException w:name="Table Web 3" w:semiHidden="1" w:unhideWhenUsed="1"/>
     <w:lsdException w:name="Balloon Text" w:semiHidden="1" w:unhideWhenUsed="1"/>
     <w:lsdException w:name="Table Grid" w:uiPriority="39"/>
+    <w:lsdException w:name="Table Theme" w:semiHidden="1" w:unhideWhenUsed="1"/>
     <w:lsdException w:name="Placeholder Text" w:semiHidden="1"/>
     <w:lsdException w:name="No Spacing" w:uiPriority="1" w:qFormat="1"/>
     <w:lsdException w:name="Light Shading" w:uiPriority="60"/>
@@ -922,7 +1133,6 @@
     <w:lsdException w:name="Smart Hyperlink" w:semiHidden="1" w:unhideWhenUsed="1"/>
     <w:lsdException w:name="Hashtag" w:semiHidden="1" w:unhideWhenUsed="1"/>
     <w:lsdException w:name="Unresolved Mention" w:semiHidden="1" w:unhideWhenUsed="1"/>
-    <w:lsdException w:name="Smart Link" w:semiHidden="1" w:unhideWhenUsed="1"/>
   </w:latentStyles>
   <w:style w:type="paragraph" w:default="1" w:styleId="Normal">
     <w:name w:val="Normal"/>

</xml_diff>